<commit_message>
summary and images added
</commit_message>
<xml_diff>
--- a/Frayling_et_al/summary.docx
+++ b/Frayling_et_al/summary.docx
@@ -2,44 +2,6 @@
 <file path=word/document.xml><?xml version="1.0" encoding="utf-8"?>
 <w:document xmlns:wpc="http://schemas.microsoft.com/office/word/2010/wordprocessingCanvas" xmlns:mo="http://schemas.microsoft.com/office/mac/office/2008/main" xmlns:mc="http://schemas.openxmlformats.org/markup-compatibility/2006" xmlns:mv="urn:schemas-microsoft-com:mac:vml" xmlns:o="urn:schemas-microsoft-com:office:office" xmlns:r="http://schemas.openxmlformats.org/officeDocument/2006/relationships" xmlns:m="http://schemas.openxmlformats.org/officeDocument/2006/math" xmlns:v="urn:schemas-microsoft-com:vml" xmlns:wp14="http://schemas.microsoft.com/office/word/2010/wordprocessingDrawing" xmlns:wp="http://schemas.openxmlformats.org/drawingml/2006/wordprocessingDrawing" xmlns:w10="urn:schemas-microsoft-com:office:word" xmlns:w="http://schemas.openxmlformats.org/wordprocessingml/2006/main" xmlns:w14="http://schemas.microsoft.com/office/word/2010/wordml" xmlns:wpg="http://schemas.microsoft.com/office/word/2010/wordprocessingGroup" xmlns:wpi="http://schemas.microsoft.com/office/word/2010/wordprocessingInk" xmlns:wne="http://schemas.microsoft.com/office/word/2006/wordml" xmlns:wps="http://schemas.microsoft.com/office/word/2010/wordprocessingShape" mc:Ignorable="w14 wp14">
   <w:body>
-    <w:p>
-      <w:pPr>
-        <w:jc w:val="both"/>
-      </w:pPr>
-    </w:p>
-    <w:p/>
-    <w:p>
-      <w:pPr>
-        <w:jc w:val="both"/>
-        <w:rPr>
-          <w:b/>
-        </w:rPr>
-      </w:pPr>
-      <w:bookmarkStart w:id="0" w:name="_GoBack"/>
-      <w:bookmarkEnd w:id="0"/>
-    </w:p>
-    <w:p>
-      <w:pPr>
-        <w:jc w:val="both"/>
-        <w:rPr>
-          <w:b/>
-        </w:rPr>
-      </w:pPr>
-      <w:r>
-        <w:rPr>
-          <w:b/>
-        </w:rPr>
-        <w:t>A few points</w:t>
-      </w:r>
-    </w:p>
-    <w:p>
-      <w:pPr>
-        <w:jc w:val="both"/>
-        <w:rPr>
-          <w:b/>
-        </w:rPr>
-      </w:pPr>
-    </w:p>
     <w:p>
       <w:pPr>
         <w:jc w:val="both"/>
@@ -129,6 +91,146 @@
         </w:rPr>
         <w:t xml:space="preserve">These SNPs are in modest to high LD with one or both of the epistasis SNPs. </w:t>
       </w:r>
+      <w:r>
+        <w:rPr>
+          <w:b/>
+        </w:rPr>
+        <w:t xml:space="preserve">We expect there to be large main effects at one or both of the epistasis SNPs. We also expect there to be other SNPs that explain more additive variance in LD with the one or both of the epistasis SNPs. </w:t>
+      </w:r>
+    </w:p>
+    <w:p>
+      <w:pPr>
+        <w:jc w:val="both"/>
+        <w:rPr>
+          <w:b/>
+        </w:rPr>
+      </w:pPr>
+    </w:p>
+    <w:p>
+      <w:pPr>
+        <w:jc w:val="both"/>
+        <w:rPr>
+          <w:b/>
+          <w:lang w:val="en-US"/>
+        </w:rPr>
+      </w:pPr>
+      <w:r>
+        <w:rPr>
+          <w:b/>
+          <w:lang w:val="en-US"/>
+        </w:rPr>
+        <w:t xml:space="preserve">In terms of the cis-cis effects the question is about haplotype effects. There was a possibility that our cis-cis effects were haplotype effects, and we state this as a caveat in the paper. If </w:t>
+      </w:r>
+      <w:r>
+        <w:rPr>
+          <w:b/>
+          <w:lang w:val="en-US"/>
+        </w:rPr>
+        <w:t>there is a</w:t>
+      </w:r>
+      <w:r>
+        <w:rPr>
+          <w:b/>
+          <w:lang w:val="en-US"/>
+        </w:rPr>
+        <w:t xml:space="preserve"> SNP in LD with both </w:t>
+      </w:r>
+      <w:r>
+        <w:rPr>
+          <w:b/>
+          <w:lang w:val="en-US"/>
+        </w:rPr>
+        <w:t>epistasis</w:t>
+      </w:r>
+      <w:r>
+        <w:rPr>
+          <w:b/>
+          <w:lang w:val="en-US"/>
+        </w:rPr>
+        <w:t xml:space="preserve"> cis SNPs then either that SNP is the true underlying additive effect with the cis-cis interaction being an artifact, or that SNP is tagging a haplotype on which there is a local interaction. The former is certainly the most parsimonious, but as far as </w:t>
+      </w:r>
+      <w:r>
+        <w:rPr>
+          <w:b/>
+          <w:lang w:val="en-US"/>
+        </w:rPr>
+        <w:t>we</w:t>
+      </w:r>
+      <w:r>
+        <w:rPr>
+          <w:b/>
+          <w:lang w:val="en-US"/>
+        </w:rPr>
+        <w:t xml:space="preserve"> know there isn’t a way to test </w:t>
+      </w:r>
+      <w:r>
+        <w:rPr>
+          <w:b/>
+          <w:lang w:val="en-US"/>
+        </w:rPr>
+        <w:t>that</w:t>
+      </w:r>
+      <w:r>
+        <w:rPr>
+          <w:b/>
+          <w:lang w:val="en-US"/>
+        </w:rPr>
+        <w:t xml:space="preserve"> </w:t>
+      </w:r>
+      <w:r>
+        <w:rPr>
+          <w:b/>
+          <w:lang w:val="en-US"/>
+        </w:rPr>
+        <w:t xml:space="preserve">it </w:t>
+      </w:r>
+      <w:r>
+        <w:rPr>
+          <w:b/>
+          <w:lang w:val="en-US"/>
+        </w:rPr>
+        <w:t>is the true model. It should also be noted that there is support for the latter possibility too - there is fairly convincing evidence that cis interacting epistasis does occur, e.g. </w:t>
+      </w:r>
+      <w:hyperlink r:id="rId5" w:history="1">
+        <w:r>
+          <w:rPr>
+            <w:rStyle w:val="Hyperlink"/>
+            <w:b/>
+            <w:lang w:val="en-US"/>
+          </w:rPr>
+          <w:t>https://www.cell.com/AJHG/abstract/S0002-9297(11)00353-3</w:t>
+        </w:r>
+      </w:hyperlink>
+      <w:r>
+        <w:rPr>
+          <w:b/>
+          <w:lang w:val="en-US"/>
+        </w:rPr>
+        <w:t xml:space="preserve">. </w:t>
+      </w:r>
+    </w:p>
+    <w:p>
+      <w:pPr>
+        <w:jc w:val="both"/>
+        <w:rPr>
+          <w:b/>
+          <w:lang w:val="en-US"/>
+        </w:rPr>
+      </w:pPr>
+    </w:p>
+    <w:p>
+      <w:pPr>
+        <w:jc w:val="both"/>
+        <w:rPr>
+          <w:b/>
+        </w:rPr>
+      </w:pPr>
+      <w:r>
+        <w:rPr>
+          <w:b/>
+        </w:rPr>
+        <w:t>Some relevant observations</w:t>
+      </w:r>
     </w:p>
     <w:p>
       <w:pPr>
@@ -145,6 +247,12 @@
           <w:b/>
         </w:rPr>
       </w:pPr>
+      <w:r>
+        <w:rPr>
+          <w:b/>
+        </w:rPr>
+        <w:t xml:space="preserve">Question: </w:t>
+      </w:r>
       <w:r>
         <w:rPr>
           <w:b/>
@@ -277,7 +385,7 @@
         <w:rPr>
           <w:b/>
         </w:rPr>
-        <w:t xml:space="preserve"> seq SNP. The reason for the lack of interaction is unknown, but it is possible that it is due to same sample size of the genotype classes (see table 2).  </w:t>
+        <w:t xml:space="preserve"> seq SNP. The reason for the lack of interaction is unknown, but it is possible that it is due to same sample size of the genotype classes (see table 2). </w:t>
       </w:r>
     </w:p>
     <w:p>
@@ -301,14 +409,208 @@
         </w:rPr>
         <w:t xml:space="preserve">If there are low (or missing) genotype classes for these pairs in InCHIANTI then </w:t>
       </w:r>
-    </w:p>
-    <w:p>
-      <w:pPr>
-        <w:jc w:val="both"/>
+      <w:r>
         <w:rPr>
           <w:b/>
         </w:rPr>
-      </w:pPr>
+        <w:t xml:space="preserve">removing much of the genetic variance could result in the removal of significant interaction effect. The example in figure 1 is from </w:t>
+      </w:r>
+      <w:r>
+        <w:rPr>
+          <w:b/>
+        </w:rPr>
+        <w:t>BSGS</w:t>
+      </w:r>
+      <w:r>
+        <w:rPr>
+          <w:b/>
+        </w:rPr>
+        <w:t xml:space="preserve"> data. Part a shows the genotype by phenotype map for BSGS data</w:t>
+      </w:r>
+      <w:r>
+        <w:rPr>
+          <w:b/>
+        </w:rPr>
+        <w:t xml:space="preserve"> for probe </w:t>
+      </w:r>
+      <w:r>
+        <w:rPr>
+          <w:b/>
+        </w:rPr>
+        <w:t>ILMN_1786426</w:t>
+      </w:r>
+      <w:r>
+        <w:rPr>
+          <w:b/>
+        </w:rPr>
+        <w:t xml:space="preserve"> </w:t>
+      </w:r>
+      <w:r>
+        <w:rPr>
+          <w:b/>
+        </w:rPr>
+        <w:t xml:space="preserve">and </w:t>
+      </w:r>
+      <w:r>
+        <w:rPr>
+          <w:b/>
+        </w:rPr>
+        <w:t>SNP</w:t>
+      </w:r>
+      <w:r>
+        <w:rPr>
+          <w:b/>
+        </w:rPr>
+        <w:t xml:space="preserve">s </w:t>
+      </w:r>
+      <w:r>
+        <w:rPr>
+          <w:b/>
+        </w:rPr>
+        <w:t>rs8106959</w:t>
+      </w:r>
+      <w:r>
+        <w:rPr>
+          <w:b/>
+        </w:rPr>
+        <w:t xml:space="preserve"> </w:t>
+      </w:r>
+      <w:r>
+        <w:rPr>
+          <w:b/>
+        </w:rPr>
+        <w:t xml:space="preserve">and </w:t>
+      </w:r>
+      <w:r>
+        <w:rPr>
+          <w:b/>
+        </w:rPr>
+        <w:t>rs6718480</w:t>
+      </w:r>
+      <w:r>
+        <w:rPr>
+          <w:b/>
+        </w:rPr>
+        <w:t xml:space="preserve">. Part b shows the expression levels for the same probe after the effect of </w:t>
+      </w:r>
+      <w:proofErr w:type="spellStart"/>
+      <w:proofErr w:type="gramStart"/>
+      <w:r>
+        <w:rPr>
+          <w:b/>
+        </w:rPr>
+        <w:t>inc</w:t>
+      </w:r>
+      <w:proofErr w:type="spellEnd"/>
+      <w:proofErr w:type="gramEnd"/>
+      <w:r>
+        <w:rPr>
+          <w:b/>
+        </w:rPr>
+        <w:t xml:space="preserve"> </w:t>
+      </w:r>
+      <w:proofErr w:type="spellStart"/>
+      <w:r>
+        <w:rPr>
+          <w:b/>
+        </w:rPr>
+        <w:t>seq</w:t>
+      </w:r>
+      <w:proofErr w:type="spellEnd"/>
+      <w:r>
+        <w:rPr>
+          <w:b/>
+        </w:rPr>
+        <w:t xml:space="preserve"> SNP </w:t>
+      </w:r>
+      <w:r>
+        <w:rPr>
+          <w:b/>
+        </w:rPr>
+        <w:t>19:36234489</w:t>
+      </w:r>
+      <w:r>
+        <w:rPr>
+          <w:b/>
+        </w:rPr>
+        <w:t xml:space="preserve"> </w:t>
+      </w:r>
+      <w:r>
+        <w:rPr>
+          <w:b/>
+        </w:rPr>
+        <w:t xml:space="preserve">is removed. If, in the </w:t>
+      </w:r>
+      <w:proofErr w:type="spellStart"/>
+      <w:r>
+        <w:rPr>
+          <w:b/>
+        </w:rPr>
+        <w:t>InCHIANTI</w:t>
+      </w:r>
+      <w:proofErr w:type="spellEnd"/>
+      <w:r>
+        <w:rPr>
+          <w:b/>
+        </w:rPr>
+        <w:t xml:space="preserve"> data, the genotype class </w:t>
+      </w:r>
+      <w:bookmarkStart w:id="0" w:name="_GoBack"/>
+      <w:bookmarkEnd w:id="0"/>
+      <w:proofErr w:type="spellStart"/>
+      <w:proofErr w:type="gramStart"/>
+      <w:r>
+        <w:rPr>
+          <w:b/>
+        </w:rPr>
+        <w:t>aa</w:t>
+      </w:r>
+      <w:proofErr w:type="spellEnd"/>
+      <w:proofErr w:type="gramEnd"/>
+      <w:r>
+        <w:rPr>
+          <w:b/>
+        </w:rPr>
+        <w:t xml:space="preserve"> snp1, </w:t>
+      </w:r>
+      <w:proofErr w:type="spellStart"/>
+      <w:r>
+        <w:rPr>
+          <w:b/>
+        </w:rPr>
+        <w:t>aa</w:t>
+      </w:r>
+      <w:proofErr w:type="spellEnd"/>
+      <w:r>
+        <w:rPr>
+          <w:b/>
+        </w:rPr>
+        <w:t xml:space="preserve"> snp2 was either m</w:t>
+      </w:r>
+      <w:r>
+        <w:rPr>
+          <w:b/>
+        </w:rPr>
+        <w:t xml:space="preserve">issing or few individuals then all genetic signal will be removed with the removal of </w:t>
+      </w:r>
+      <w:r>
+        <w:rPr>
+          <w:b/>
+        </w:rPr>
+        <w:t>19:36234489</w:t>
+      </w:r>
+      <w:r>
+        <w:rPr>
+          <w:b/>
+        </w:rPr>
+        <w:t xml:space="preserve"> effects. </w:t>
+      </w:r>
+      <w:r>
+        <w:rPr>
+          <w:b/>
+        </w:rPr>
+        <w:t xml:space="preserve"> </w:t>
+      </w:r>
     </w:p>
     <w:p>
       <w:pPr>
@@ -21601,7 +21903,190 @@
     </w:tbl>
     <w:p/>
     <w:p/>
+    <w:p>
+      <w:r>
+        <w:br w:type="page"/>
+      </w:r>
+    </w:p>
+    <w:p>
+      <w:r>
+        <w:t>Figure 1 | expression levels (z-axis) of ILMN_</w:t>
+      </w:r>
+      <w:proofErr w:type="gramStart"/>
+      <w:r>
+        <w:t>1786426  before</w:t>
+      </w:r>
+      <w:proofErr w:type="gramEnd"/>
+      <w:r>
+        <w:t xml:space="preserve"> (a) and after (b) removing the effects of </w:t>
+      </w:r>
+      <w:proofErr w:type="spellStart"/>
+      <w:r>
+        <w:t>inc</w:t>
+      </w:r>
+      <w:proofErr w:type="spellEnd"/>
+      <w:r>
+        <w:t xml:space="preserve"> </w:t>
+      </w:r>
+      <w:proofErr w:type="spellStart"/>
+      <w:r>
+        <w:t>seq</w:t>
+      </w:r>
+      <w:proofErr w:type="spellEnd"/>
+      <w:r>
+        <w:t xml:space="preserve"> SNP 19:36234489</w:t>
+      </w:r>
+      <w:r>
+        <w:t xml:space="preserve">. </w:t>
+      </w:r>
+      <w:r>
+        <w:t xml:space="preserve"> </w:t>
+      </w:r>
+    </w:p>
     <w:p/>
+    <w:p>
+      <w:r>
+        <w:t>a)</w:t>
+      </w:r>
+      <w:r>
+        <w:tab/>
+      </w:r>
+      <w:r>
+        <w:tab/>
+      </w:r>
+      <w:r>
+        <w:tab/>
+      </w:r>
+      <w:r>
+        <w:tab/>
+      </w:r>
+      <w:r>
+        <w:tab/>
+      </w:r>
+      <w:r>
+        <w:tab/>
+      </w:r>
+      <w:r>
+        <w:tab/>
+      </w:r>
+      <w:r>
+        <w:tab/>
+      </w:r>
+      <w:r>
+        <w:tab/>
+      </w:r>
+      <w:r>
+        <w:tab/>
+      </w:r>
+      <w:r>
+        <w:tab/>
+      </w:r>
+      <w:proofErr w:type="gramStart"/>
+      <w:r>
+        <w:t>b</w:t>
+      </w:r>
+      <w:proofErr w:type="gramEnd"/>
+      <w:r>
+        <w:t>)</w:t>
+      </w:r>
+    </w:p>
+    <w:p/>
+    <w:p>
+      <w:r>
+        <w:rPr>
+          <w:noProof/>
+          <w:lang w:val="en-US"/>
+        </w:rPr>
+        <w:drawing>
+          <wp:inline distT="0" distB="0" distL="0" distR="0" wp14:anchorId="3E795C1C" wp14:editId="76BC92E1">
+            <wp:extent cx="4303799" cy="3886200"/>
+            <wp:effectExtent l="0" t="0" r="0" b="0"/>
+            <wp:docPr id="1" name="Picture 1"/>
+            <wp:cNvGraphicFramePr>
+              <a:graphicFrameLocks xmlns:a="http://schemas.openxmlformats.org/drawingml/2006/main" noChangeAspect="1"/>
+            </wp:cNvGraphicFramePr>
+            <a:graphic xmlns:a="http://schemas.openxmlformats.org/drawingml/2006/main">
+              <a:graphicData uri="http://schemas.openxmlformats.org/drawingml/2006/picture">
+                <pic:pic xmlns:pic="http://schemas.openxmlformats.org/drawingml/2006/picture">
+                  <pic:nvPicPr>
+                    <pic:cNvPr id="0" name="Screen Shot 2014-03-05 at 12.34.23 PM.png"/>
+                    <pic:cNvPicPr/>
+                  </pic:nvPicPr>
+                  <pic:blipFill>
+                    <a:blip r:embed="rId6">
+                      <a:extLst>
+                        <a:ext uri="{28A0092B-C50C-407E-A947-70E740481C1C}">
+                          <a14:useLocalDpi xmlns:a14="http://schemas.microsoft.com/office/drawing/2010/main" val="0"/>
+                        </a:ext>
+                      </a:extLst>
+                    </a:blip>
+                    <a:stretch>
+                      <a:fillRect/>
+                    </a:stretch>
+                  </pic:blipFill>
+                  <pic:spPr>
+                    <a:xfrm>
+                      <a:off x="0" y="0"/>
+                      <a:ext cx="4303799" cy="3886200"/>
+                    </a:xfrm>
+                    <a:prstGeom prst="rect">
+                      <a:avLst/>
+                    </a:prstGeom>
+                  </pic:spPr>
+                </pic:pic>
+              </a:graphicData>
+            </a:graphic>
+          </wp:inline>
+        </w:drawing>
+      </w:r>
+      <w:r>
+        <w:rPr>
+          <w:noProof/>
+          <w:lang w:val="en-US"/>
+        </w:rPr>
+        <w:drawing>
+          <wp:inline distT="0" distB="0" distL="0" distR="0" wp14:anchorId="26D26F1F" wp14:editId="66D0D2F0">
+            <wp:extent cx="4454160" cy="3771900"/>
+            <wp:effectExtent l="0" t="0" r="0" b="0"/>
+            <wp:docPr id="2" name="Picture 2"/>
+            <wp:cNvGraphicFramePr>
+              <a:graphicFrameLocks xmlns:a="http://schemas.openxmlformats.org/drawingml/2006/main" noChangeAspect="1"/>
+            </wp:cNvGraphicFramePr>
+            <a:graphic xmlns:a="http://schemas.openxmlformats.org/drawingml/2006/main">
+              <a:graphicData uri="http://schemas.openxmlformats.org/drawingml/2006/picture">
+                <pic:pic xmlns:pic="http://schemas.openxmlformats.org/drawingml/2006/picture">
+                  <pic:nvPicPr>
+                    <pic:cNvPr id="0" name="Screen Shot 2014-03-05 at 12.34.32 PM.png"/>
+                    <pic:cNvPicPr/>
+                  </pic:nvPicPr>
+                  <pic:blipFill>
+                    <a:blip r:embed="rId7">
+                      <a:extLst>
+                        <a:ext uri="{28A0092B-C50C-407E-A947-70E740481C1C}">
+                          <a14:useLocalDpi xmlns:a14="http://schemas.microsoft.com/office/drawing/2010/main" val="0"/>
+                        </a:ext>
+                      </a:extLst>
+                    </a:blip>
+                    <a:stretch>
+                      <a:fillRect/>
+                    </a:stretch>
+                  </pic:blipFill>
+                  <pic:spPr>
+                    <a:xfrm>
+                      <a:off x="0" y="0"/>
+                      <a:ext cx="4454160" cy="3771900"/>
+                    </a:xfrm>
+                    <a:prstGeom prst="rect">
+                      <a:avLst/>
+                    </a:prstGeom>
+                  </pic:spPr>
+                </pic:pic>
+              </a:graphicData>
+            </a:graphic>
+          </wp:inline>
+        </w:drawing>
+      </w:r>
+    </w:p>
     <w:sectPr>
       <w:pgSz w:w="16840" w:h="11900" w:orient="landscape"/>
       <w:pgMar w:top="720" w:right="720" w:bottom="720" w:left="720" w:header="708" w:footer="708" w:gutter="0"/>
@@ -21817,6 +22302,44 @@
       </w:tblCellMar>
     </w:tblPr>
   </w:style>
+  <w:style w:type="character" w:styleId="Hyperlink">
+    <w:name w:val="Hyperlink"/>
+    <w:basedOn w:val="DefaultParagraphFont"/>
+    <w:uiPriority w:val="99"/>
+    <w:unhideWhenUsed/>
+    <w:rsid w:val="00DA330C"/>
+    <w:rPr>
+      <w:color w:val="0000FF" w:themeColor="hyperlink"/>
+      <w:u w:val="single"/>
+    </w:rPr>
+  </w:style>
+  <w:style w:type="paragraph" w:styleId="BalloonText">
+    <w:name w:val="Balloon Text"/>
+    <w:basedOn w:val="Normal"/>
+    <w:link w:val="BalloonTextChar"/>
+    <w:uiPriority w:val="99"/>
+    <w:semiHidden/>
+    <w:unhideWhenUsed/>
+    <w:rsid w:val="00484F3C"/>
+    <w:rPr>
+      <w:rFonts w:ascii="Lucida Grande" w:hAnsi="Lucida Grande" w:cs="Lucida Grande"/>
+      <w:sz w:val="18"/>
+      <w:szCs w:val="18"/>
+    </w:rPr>
+  </w:style>
+  <w:style w:type="character" w:customStyle="1" w:styleId="BalloonTextChar">
+    <w:name w:val="Balloon Text Char"/>
+    <w:basedOn w:val="DefaultParagraphFont"/>
+    <w:link w:val="BalloonText"/>
+    <w:uiPriority w:val="99"/>
+    <w:semiHidden/>
+    <w:rsid w:val="00484F3C"/>
+    <w:rPr>
+      <w:rFonts w:ascii="Lucida Grande" w:hAnsi="Lucida Grande" w:cs="Lucida Grande"/>
+      <w:sz w:val="18"/>
+      <w:szCs w:val="18"/>
+    </w:rPr>
+  </w:style>
 </w:styles>
 </file>
 
@@ -22024,6 +22547,44 @@
         <w:right w:w="108" w:type="dxa"/>
       </w:tblCellMar>
     </w:tblPr>
+  </w:style>
+  <w:style w:type="character" w:styleId="Hyperlink">
+    <w:name w:val="Hyperlink"/>
+    <w:basedOn w:val="DefaultParagraphFont"/>
+    <w:uiPriority w:val="99"/>
+    <w:unhideWhenUsed/>
+    <w:rsid w:val="00DA330C"/>
+    <w:rPr>
+      <w:color w:val="0000FF" w:themeColor="hyperlink"/>
+      <w:u w:val="single"/>
+    </w:rPr>
+  </w:style>
+  <w:style w:type="paragraph" w:styleId="BalloonText">
+    <w:name w:val="Balloon Text"/>
+    <w:basedOn w:val="Normal"/>
+    <w:link w:val="BalloonTextChar"/>
+    <w:uiPriority w:val="99"/>
+    <w:semiHidden/>
+    <w:unhideWhenUsed/>
+    <w:rsid w:val="00484F3C"/>
+    <w:rPr>
+      <w:rFonts w:ascii="Lucida Grande" w:hAnsi="Lucida Grande" w:cs="Lucida Grande"/>
+      <w:sz w:val="18"/>
+      <w:szCs w:val="18"/>
+    </w:rPr>
+  </w:style>
+  <w:style w:type="character" w:customStyle="1" w:styleId="BalloonTextChar">
+    <w:name w:val="Balloon Text Char"/>
+    <w:basedOn w:val="DefaultParagraphFont"/>
+    <w:link w:val="BalloonText"/>
+    <w:uiPriority w:val="99"/>
+    <w:semiHidden/>
+    <w:rsid w:val="00484F3C"/>
+    <w:rPr>
+      <w:rFonts w:ascii="Lucida Grande" w:hAnsi="Lucida Grande" w:cs="Lucida Grande"/>
+      <w:sz w:val="18"/>
+      <w:szCs w:val="18"/>
+    </w:rPr>
   </w:style>
 </w:styles>
 </file>

</xml_diff>

<commit_message>
updates to scripts and docs
</commit_message>
<xml_diff>
--- a/Frayling_et_al/summary.docx
+++ b/Frayling_et_al/summary.docx
@@ -55,7 +55,19 @@
         <w:rPr>
           <w:b/>
         </w:rPr>
-        <w:t xml:space="preserve">. All 17 display large additive effects for the cis probe in InCHIANTI. 15 of these SNPs are also present in the imputed (1000 Genomes) BSGS data. All 15 also display large additive effects for the cis probe in </w:t>
+        <w:t>. All 17 display large additive effects for the cis probe in InCHIANTI. 15 of these SNPs are also present in the imputed (1000 Genomes) BSGS data</w:t>
+      </w:r>
+      <w:r>
+        <w:rPr>
+          <w:b/>
+        </w:rPr>
+        <w:t xml:space="preserve"> (mean imputation R2 = 0.987)</w:t>
+      </w:r>
+      <w:r>
+        <w:rPr>
+          <w:b/>
+        </w:rPr>
+        <w:t xml:space="preserve">. All 15 also display large additive effects for the cis probe in </w:t>
       </w:r>
       <w:r>
         <w:rPr>
@@ -77,6 +89,8 @@
           <w:b/>
         </w:rPr>
       </w:pPr>
+      <w:bookmarkStart w:id="0" w:name="_GoBack"/>
+      <w:bookmarkEnd w:id="0"/>
     </w:p>
     <w:p>
       <w:pPr>
@@ -507,21 +521,7 @@
         <w:rPr>
           <w:b/>
         </w:rPr>
-        <w:t xml:space="preserve"> </w:t>
-      </w:r>
-      <w:proofErr w:type="spellStart"/>
-      <w:r>
-        <w:rPr>
-          <w:b/>
-        </w:rPr>
-        <w:t>seq</w:t>
-      </w:r>
-      <w:proofErr w:type="spellEnd"/>
-      <w:r>
-        <w:rPr>
-          <w:b/>
-        </w:rPr>
-        <w:t xml:space="preserve"> SNP </w:t>
+        <w:t xml:space="preserve"> seq SNP </w:t>
       </w:r>
       <w:r>
         <w:rPr>
@@ -539,24 +539,8 @@
         <w:rPr>
           <w:b/>
         </w:rPr>
-        <w:t xml:space="preserve">is removed. If, in the </w:t>
+        <w:t xml:space="preserve">is removed. If, in the InCHIANTI data, the genotype class </w:t>
       </w:r>
-      <w:proofErr w:type="spellStart"/>
-      <w:r>
-        <w:rPr>
-          <w:b/>
-        </w:rPr>
-        <w:t>InCHIANTI</w:t>
-      </w:r>
-      <w:proofErr w:type="spellEnd"/>
-      <w:r>
-        <w:rPr>
-          <w:b/>
-        </w:rPr>
-        <w:t xml:space="preserve"> data, the genotype class </w:t>
-      </w:r>
-      <w:bookmarkStart w:id="0" w:name="_GoBack"/>
-      <w:bookmarkEnd w:id="0"/>
       <w:proofErr w:type="spellStart"/>
       <w:proofErr w:type="gramStart"/>
       <w:r>
@@ -19179,7 +19163,7 @@
           </w:tcPr>
           <w:p>
             <w:r>
-              <w:t>12.34</w:t>
+              <w:t>12.3</w:t>
             </w:r>
           </w:p>
         </w:tc>
@@ -19195,7 +19179,7 @@
           </w:tcPr>
           <w:p>
             <w:r>
-              <w:t>2.88</w:t>
+              <w:t>2.8</w:t>
             </w:r>
           </w:p>
         </w:tc>
@@ -19210,7 +19194,10 @@
           </w:tcPr>
           <w:p>
             <w:r>
-              <w:t>24.77</w:t>
+              <w:t>24.</w:t>
+            </w:r>
+            <w:r>
+              <w:t>8</w:t>
             </w:r>
           </w:p>
         </w:tc>
@@ -19240,7 +19227,7 @@
           </w:tcPr>
           <w:p>
             <w:r>
-              <w:t>15.366</w:t>
+              <w:t>15.3</w:t>
             </w:r>
           </w:p>
         </w:tc>
@@ -19255,7 +19242,7 @@
           </w:tcPr>
           <w:p>
             <w:r>
-              <w:t>48.866</w:t>
+              <w:t>48.8</w:t>
             </w:r>
           </w:p>
         </w:tc>
@@ -19304,7 +19291,7 @@
           </w:tcPr>
           <w:p>
             <w:r>
-              <w:t>1.24</w:t>
+              <w:t>1.2</w:t>
             </w:r>
           </w:p>
         </w:tc>
@@ -19316,7 +19303,7 @@
           </w:tcPr>
           <w:p>
             <w:r>
-              <w:t>19.37</w:t>
+              <w:t>19.3</w:t>
             </w:r>
           </w:p>
         </w:tc>
@@ -19328,7 +19315,7 @@
           </w:tcPr>
           <w:p>
             <w:r>
-              <w:t>36.27</w:t>
+              <w:t>36.2</w:t>
             </w:r>
           </w:p>
         </w:tc>
@@ -19352,7 +19339,7 @@
           </w:tcPr>
           <w:p>
             <w:r>
-              <w:t>46.83</w:t>
+              <w:t>46.8</w:t>
             </w:r>
           </w:p>
         </w:tc>
@@ -19413,7 +19400,10 @@
           </w:tcPr>
           <w:p>
             <w:r>
-              <w:t>18.19</w:t>
+              <w:t>18.</w:t>
+            </w:r>
+            <w:r>
+              <w:t>2</w:t>
             </w:r>
           </w:p>
         </w:tc>
@@ -19425,7 +19415,7 @@
           </w:tcPr>
           <w:p>
             <w:r>
-              <w:t>35.32</w:t>
+              <w:t>35.3</w:t>
             </w:r>
           </w:p>
         </w:tc>
@@ -19437,7 +19427,7 @@
           </w:tcPr>
           <w:p>
             <w:r>
-              <w:t>36.634</w:t>
+              <w:t>36.6</w:t>
             </w:r>
           </w:p>
         </w:tc>
@@ -19449,7 +19439,7 @@
           </w:tcPr>
           <w:p>
             <w:r>
-              <w:t>47.301</w:t>
+              <w:t>47.3</w:t>
             </w:r>
           </w:p>
         </w:tc>
@@ -19485,7 +19475,7 @@
           </w:tcPr>
           <w:p>
             <w:r>
-              <w:t>0.96</w:t>
+              <w:t>0.9</w:t>
             </w:r>
           </w:p>
         </w:tc>
@@ -19498,7 +19488,10 @@
           </w:tcPr>
           <w:p>
             <w:r>
-              <w:t>1.49</w:t>
+              <w:t>1.</w:t>
+            </w:r>
+            <w:r>
+              <w:t>5</w:t>
             </w:r>
           </w:p>
         </w:tc>
@@ -19510,7 +19503,7 @@
           </w:tcPr>
           <w:p>
             <w:r>
-              <w:t>15.43</w:t>
+              <w:t>15.4</w:t>
             </w:r>
           </w:p>
         </w:tc>
@@ -19534,7 +19527,7 @@
           </w:tcPr>
           <w:p>
             <w:r>
-              <w:t>21.206</w:t>
+              <w:t>21.2</w:t>
             </w:r>
           </w:p>
         </w:tc>
@@ -19546,7 +19539,7 @@
           </w:tcPr>
           <w:p>
             <w:r>
-              <w:t>48.456</w:t>
+              <w:t>48.4</w:t>
             </w:r>
           </w:p>
         </w:tc>
@@ -19582,7 +19575,7 @@
           </w:tcPr>
           <w:p>
             <w:r>
-              <w:t>9.12</w:t>
+              <w:t>9.1</w:t>
             </w:r>
           </w:p>
         </w:tc>
@@ -19595,7 +19588,7 @@
           </w:tcPr>
           <w:p>
             <w:r>
-              <w:t>0.82</w:t>
+              <w:t>0.8</w:t>
             </w:r>
           </w:p>
         </w:tc>
@@ -19607,7 +19600,10 @@
           </w:tcPr>
           <w:p>
             <w:r>
-              <w:t>10.09</w:t>
+              <w:t>10.</w:t>
+            </w:r>
+            <w:r>
+              <w:t>1</w:t>
             </w:r>
           </w:p>
         </w:tc>
@@ -19619,7 +19615,7 @@
           </w:tcPr>
           <w:p>
             <w:r>
-              <w:t>57.81</w:t>
+              <w:t>57.8</w:t>
             </w:r>
           </w:p>
         </w:tc>
@@ -19631,7 +19627,7 @@
           </w:tcPr>
           <w:p>
             <w:r>
-              <w:t>5.465</w:t>
+              <w:t>5.4</w:t>
             </w:r>
           </w:p>
         </w:tc>
@@ -19643,7 +19639,7 @@
           </w:tcPr>
           <w:p>
             <w:r>
-              <w:t>51.311</w:t>
+              <w:t>51.3</w:t>
             </w:r>
           </w:p>
         </w:tc>
@@ -19679,7 +19675,7 @@
           </w:tcPr>
           <w:p>
             <w:r>
-              <w:t>0.92</w:t>
+              <w:t>0.9</w:t>
             </w:r>
           </w:p>
         </w:tc>
@@ -19692,7 +19688,7 @@
           </w:tcPr>
           <w:p>
             <w:r>
-              <w:t>0.11</w:t>
+              <w:t>0.1</w:t>
             </w:r>
           </w:p>
         </w:tc>
@@ -19704,7 +19700,7 @@
           </w:tcPr>
           <w:p>
             <w:r>
-              <w:t>26.56</w:t>
+              <w:t>26.5</w:t>
             </w:r>
           </w:p>
         </w:tc>
@@ -19716,7 +19712,7 @@
           </w:tcPr>
           <w:p>
             <w:r>
-              <w:t>51.45</w:t>
+              <w:t>51.4</w:t>
             </w:r>
           </w:p>
         </w:tc>
@@ -19740,7 +19736,7 @@
           </w:tcPr>
           <w:p>
             <w:r>
-              <w:t>50.719</w:t>
+              <w:t>50.7</w:t>
             </w:r>
           </w:p>
         </w:tc>
@@ -19776,7 +19772,7 @@
           </w:tcPr>
           <w:p>
             <w:r>
-              <w:t>0.15</w:t>
+              <w:t>0.1</w:t>
             </w:r>
           </w:p>
         </w:tc>
@@ -19789,7 +19785,7 @@
           </w:tcPr>
           <w:p>
             <w:r>
-              <w:t>0.96</w:t>
+              <w:t>0.9</w:t>
             </w:r>
           </w:p>
         </w:tc>
@@ -19813,7 +19809,7 @@
           </w:tcPr>
           <w:p>
             <w:r>
-              <w:t>17.92</w:t>
+              <w:t>17.9</w:t>
             </w:r>
           </w:p>
         </w:tc>
@@ -19825,7 +19821,7 @@
           </w:tcPr>
           <w:p>
             <w:r>
-              <w:t>13.667</w:t>
+              <w:t>13.6</w:t>
             </w:r>
           </w:p>
         </w:tc>
@@ -19837,7 +19833,7 @@
           </w:tcPr>
           <w:p>
             <w:r>
-              <w:t>46.902</w:t>
+              <w:t>46.9</w:t>
             </w:r>
           </w:p>
         </w:tc>
@@ -19873,7 +19869,7 @@
           </w:tcPr>
           <w:p>
             <w:r>
-              <w:t>1.73</w:t>
+              <w:t>1.7</w:t>
             </w:r>
           </w:p>
         </w:tc>
@@ -19886,7 +19882,7 @@
           </w:tcPr>
           <w:p>
             <w:r>
-              <w:t>0.62</w:t>
+              <w:t>0.6</w:t>
             </w:r>
           </w:p>
         </w:tc>
@@ -19898,7 +19894,10 @@
           </w:tcPr>
           <w:p>
             <w:r>
-              <w:t>3.09</w:t>
+              <w:t>3.</w:t>
+            </w:r>
+            <w:r>
+              <w:t>1</w:t>
             </w:r>
           </w:p>
         </w:tc>
@@ -19910,7 +19909,7 @@
           </w:tcPr>
           <w:p>
             <w:r>
-              <w:t>18.42</w:t>
+              <w:t>18.4</w:t>
             </w:r>
           </w:p>
         </w:tc>
@@ -19922,7 +19921,7 @@
           </w:tcPr>
           <w:p>
             <w:r>
-              <w:t>19.71</w:t>
+              <w:t>19.7</w:t>
             </w:r>
           </w:p>
         </w:tc>
@@ -19934,7 +19933,7 @@
           </w:tcPr>
           <w:p>
             <w:r>
-              <w:t>48.268</w:t>
+              <w:t>48.2</w:t>
             </w:r>
           </w:p>
         </w:tc>
@@ -19970,7 +19969,7 @@
           </w:tcPr>
           <w:p>
             <w:r>
-              <w:t>3.38</w:t>
+              <w:t>3.3</w:t>
             </w:r>
           </w:p>
         </w:tc>
@@ -19983,7 +19982,7 @@
           </w:tcPr>
           <w:p>
             <w:r>
-              <w:t>1.15</w:t>
+              <w:t>1.1</w:t>
             </w:r>
           </w:p>
         </w:tc>
@@ -20007,7 +20006,7 @@
           </w:tcPr>
           <w:p>
             <w:r>
-              <w:t>43.64</w:t>
+              <w:t>43.6</w:t>
             </w:r>
           </w:p>
         </w:tc>
@@ -20019,7 +20018,7 @@
           </w:tcPr>
           <w:p>
             <w:r>
-              <w:t>44.233</w:t>
+              <w:t>44.2</w:t>
             </w:r>
           </w:p>
         </w:tc>
@@ -20031,7 +20030,7 @@
           </w:tcPr>
           <w:p>
             <w:r>
-              <w:t>59.606</w:t>
+              <w:t>59.6</w:t>
             </w:r>
           </w:p>
         </w:tc>
@@ -20067,7 +20066,7 @@
           </w:tcPr>
           <w:p>
             <w:r>
-              <w:t>0.46</w:t>
+              <w:t>0.4</w:t>
             </w:r>
           </w:p>
         </w:tc>
@@ -20080,7 +20079,7 @@
           </w:tcPr>
           <w:p>
             <w:r>
-              <w:t>3.78</w:t>
+              <w:t>3.7</w:t>
             </w:r>
           </w:p>
         </w:tc>
@@ -20092,7 +20091,7 @@
           </w:tcPr>
           <w:p>
             <w:r>
-              <w:t>12.66</w:t>
+              <w:t>12.6</w:t>
             </w:r>
           </w:p>
         </w:tc>
@@ -20116,7 +20115,7 @@
           </w:tcPr>
           <w:p>
             <w:r>
-              <w:t>19.968</w:t>
+              <w:t>19.9</w:t>
             </w:r>
           </w:p>
         </w:tc>
@@ -20128,7 +20127,7 @@
           </w:tcPr>
           <w:p>
             <w:r>
-              <w:t>58.403</w:t>
+              <w:t>58.4</w:t>
             </w:r>
           </w:p>
         </w:tc>
@@ -20164,7 +20163,7 @@
           </w:tcPr>
           <w:p>
             <w:r>
-              <w:t>1.87</w:t>
+              <w:t>1.8</w:t>
             </w:r>
           </w:p>
         </w:tc>
@@ -20177,7 +20176,7 @@
           </w:tcPr>
           <w:p>
             <w:r>
-              <w:t>0.43</w:t>
+              <w:t>0.4</w:t>
             </w:r>
           </w:p>
         </w:tc>
@@ -20189,7 +20188,7 @@
           </w:tcPr>
           <w:p>
             <w:r>
-              <w:t>12.66</w:t>
+              <w:t>12.6</w:t>
             </w:r>
           </w:p>
         </w:tc>
@@ -20201,7 +20200,7 @@
           </w:tcPr>
           <w:p>
             <w:r>
-              <w:t>43.31</w:t>
+              <w:t>43.3</w:t>
             </w:r>
           </w:p>
         </w:tc>
@@ -20213,7 +20212,7 @@
           </w:tcPr>
           <w:p>
             <w:r>
-              <w:t>19.968</w:t>
+              <w:t>19.9</w:t>
             </w:r>
           </w:p>
         </w:tc>
@@ -20225,7 +20224,7 @@
           </w:tcPr>
           <w:p>
             <w:r>
-              <w:t>58.566</w:t>
+              <w:t>58.5</w:t>
             </w:r>
           </w:p>
         </w:tc>
@@ -20261,7 +20260,7 @@
           </w:tcPr>
           <w:p>
             <w:r>
-              <w:t>0.16</w:t>
+              <w:t>0.1</w:t>
             </w:r>
           </w:p>
         </w:tc>
@@ -20274,7 +20273,7 @@
           </w:tcPr>
           <w:p>
             <w:r>
-              <w:t>3.78</w:t>
+              <w:t>3.7</w:t>
             </w:r>
           </w:p>
         </w:tc>
@@ -20286,7 +20285,7 @@
           </w:tcPr>
           <w:p>
             <w:r>
-              <w:t>12.66</w:t>
+              <w:t>12.6</w:t>
             </w:r>
           </w:p>
         </w:tc>
@@ -20310,7 +20309,7 @@
           </w:tcPr>
           <w:p>
             <w:r>
-              <w:t>19.968</w:t>
+              <w:t>19.9</w:t>
             </w:r>
           </w:p>
         </w:tc>
@@ -20322,7 +20321,7 @@
           </w:tcPr>
           <w:p>
             <w:r>
-              <w:t>58.288</w:t>
+              <w:t>58.2</w:t>
             </w:r>
           </w:p>
         </w:tc>
@@ -20371,7 +20370,7 @@
           </w:tcPr>
           <w:p>
             <w:r>
-              <w:t>3.78</w:t>
+              <w:t>3.7</w:t>
             </w:r>
           </w:p>
         </w:tc>
@@ -20383,7 +20382,7 @@
           </w:tcPr>
           <w:p>
             <w:r>
-              <w:t>12.66</w:t>
+              <w:t>12.6</w:t>
             </w:r>
           </w:p>
         </w:tc>
@@ -20395,7 +20394,7 @@
           </w:tcPr>
           <w:p>
             <w:r>
-              <w:t>31.41</w:t>
+              <w:t>31.4</w:t>
             </w:r>
           </w:p>
         </w:tc>
@@ -20407,7 +20406,7 @@
           </w:tcPr>
           <w:p>
             <w:r>
-              <w:t>19.968</w:t>
+              <w:t>19.9</w:t>
             </w:r>
           </w:p>
         </w:tc>
@@ -20419,7 +20418,7 @@
           </w:tcPr>
           <w:p>
             <w:r>
-              <w:t>59.029</w:t>
+              <w:t>59.0</w:t>
             </w:r>
           </w:p>
         </w:tc>
@@ -20455,7 +20454,10 @@
           </w:tcPr>
           <w:p>
             <w:r>
-              <w:t>0.19</w:t>
+              <w:t>0.</w:t>
+            </w:r>
+            <w:r>
+              <w:t>2</w:t>
             </w:r>
           </w:p>
         </w:tc>
@@ -20468,7 +20470,7 @@
           </w:tcPr>
           <w:p>
             <w:r>
-              <w:t>3.78</w:t>
+              <w:t>3.7</w:t>
             </w:r>
           </w:p>
         </w:tc>
@@ -20480,7 +20482,7 @@
           </w:tcPr>
           <w:p>
             <w:r>
-              <w:t>12.66</w:t>
+              <w:t>12.6</w:t>
             </w:r>
           </w:p>
         </w:tc>
@@ -20492,7 +20494,7 @@
           </w:tcPr>
           <w:p>
             <w:r>
-              <w:t>31.41</w:t>
+              <w:t>31.4</w:t>
             </w:r>
           </w:p>
         </w:tc>
@@ -20504,7 +20506,7 @@
           </w:tcPr>
           <w:p>
             <w:r>
-              <w:t>19.968</w:t>
+              <w:t>19.9</w:t>
             </w:r>
           </w:p>
         </w:tc>
@@ -20516,7 +20518,7 @@
           </w:tcPr>
           <w:p>
             <w:r>
-              <w:t>58.011</w:t>
+              <w:t>58.0</w:t>
             </w:r>
           </w:p>
         </w:tc>
@@ -20565,7 +20567,7 @@
           </w:tcPr>
           <w:p>
             <w:r>
-              <w:t>3.78</w:t>
+              <w:t>3.7</w:t>
             </w:r>
           </w:p>
         </w:tc>
@@ -20577,7 +20579,7 @@
           </w:tcPr>
           <w:p>
             <w:r>
-              <w:t>12.66</w:t>
+              <w:t>12.6</w:t>
             </w:r>
           </w:p>
         </w:tc>
@@ -20589,7 +20591,7 @@
           </w:tcPr>
           <w:p>
             <w:r>
-              <w:t>35.65</w:t>
+              <w:t>35.6</w:t>
             </w:r>
           </w:p>
         </w:tc>
@@ -20601,7 +20603,7 @@
           </w:tcPr>
           <w:p>
             <w:r>
-              <w:t>19.968</w:t>
+              <w:t>19.9</w:t>
             </w:r>
           </w:p>
         </w:tc>
@@ -20613,7 +20615,7 @@
           </w:tcPr>
           <w:p>
             <w:r>
-              <w:t>58.87</w:t>
+              <w:t>58.8</w:t>
             </w:r>
           </w:p>
         </w:tc>
@@ -20649,7 +20651,7 @@
           </w:tcPr>
           <w:p>
             <w:r>
-              <w:t>0.65</w:t>
+              <w:t>0.6</w:t>
             </w:r>
           </w:p>
         </w:tc>
@@ -20662,7 +20664,7 @@
           </w:tcPr>
           <w:p>
             <w:r>
-              <w:t>1.55</w:t>
+              <w:t>1.5</w:t>
             </w:r>
           </w:p>
         </w:tc>
@@ -20674,7 +20676,7 @@
           </w:tcPr>
           <w:p>
             <w:r>
-              <w:t>7.76</w:t>
+              <w:t>7.7</w:t>
             </w:r>
           </w:p>
         </w:tc>
@@ -20686,7 +20688,7 @@
           </w:tcPr>
           <w:p>
             <w:r>
-              <w:t>23.76</w:t>
+              <w:t>23.7</w:t>
             </w:r>
           </w:p>
         </w:tc>
@@ -20698,7 +20700,7 @@
           </w:tcPr>
           <w:p>
             <w:r>
-              <w:t>20.232</w:t>
+              <w:t>20.2</w:t>
             </w:r>
           </w:p>
         </w:tc>
@@ -20710,7 +20712,7 @@
           </w:tcPr>
           <w:p>
             <w:r>
-              <w:t>48.044</w:t>
+              <w:t>48.0</w:t>
             </w:r>
           </w:p>
         </w:tc>
@@ -20746,7 +20748,10 @@
           </w:tcPr>
           <w:p>
             <w:r>
-              <w:t>20.29</w:t>
+              <w:t>20.</w:t>
+            </w:r>
+            <w:r>
+              <w:t>3</w:t>
             </w:r>
           </w:p>
         </w:tc>
@@ -20771,7 +20776,7 @@
           </w:tcPr>
           <w:p>
             <w:r>
-              <w:t>30.56</w:t>
+              <w:t>30.5</w:t>
             </w:r>
           </w:p>
         </w:tc>
@@ -20795,7 +20800,7 @@
           </w:tcPr>
           <w:p>
             <w:r>
-              <w:t>37.386</w:t>
+              <w:t>37.3</w:t>
             </w:r>
           </w:p>
         </w:tc>
@@ -20807,7 +20812,7 @@
           </w:tcPr>
           <w:p>
             <w:r>
-              <w:t>66.063</w:t>
+              <w:t>66.0</w:t>
             </w:r>
           </w:p>
         </w:tc>
@@ -20856,7 +20861,7 @@
           </w:tcPr>
           <w:p>
             <w:r>
-              <w:t>0.11</w:t>
+              <w:t>0.1</w:t>
             </w:r>
           </w:p>
         </w:tc>
@@ -20868,7 +20873,7 @@
           </w:tcPr>
           <w:p>
             <w:r>
-              <w:t>3.23</w:t>
+              <w:t>3.2</w:t>
             </w:r>
           </w:p>
         </w:tc>
@@ -20880,7 +20885,7 @@
           </w:tcPr>
           <w:p>
             <w:r>
-              <w:t>17.92</w:t>
+              <w:t>17.9</w:t>
             </w:r>
           </w:p>
         </w:tc>
@@ -20892,7 +20897,7 @@
           </w:tcPr>
           <w:p>
             <w:r>
-              <w:t>6.923</w:t>
+              <w:t>6.9</w:t>
             </w:r>
           </w:p>
         </w:tc>
@@ -20904,7 +20909,7 @@
           </w:tcPr>
           <w:p>
             <w:r>
-              <w:t>46.786</w:t>
+              <w:t>46.7</w:t>
             </w:r>
           </w:p>
         </w:tc>
@@ -20953,7 +20958,10 @@
           </w:tcPr>
           <w:p>
             <w:r>
-              <w:t>11.3</w:t>
+              <w:t>11.</w:t>
+            </w:r>
+            <w:r>
+              <w:t>3</w:t>
             </w:r>
           </w:p>
         </w:tc>
@@ -20965,7 +20973,7 @@
           </w:tcPr>
           <w:p>
             <w:r>
-              <w:t>18.62</w:t>
+              <w:t>18.6</w:t>
             </w:r>
           </w:p>
         </w:tc>
@@ -20989,7 +20997,7 @@
           </w:tcPr>
           <w:p>
             <w:r>
-              <w:t>5.299</w:t>
+              <w:t>5.2</w:t>
             </w:r>
           </w:p>
         </w:tc>
@@ -21001,7 +21009,7 @@
           </w:tcPr>
           <w:p>
             <w:r>
-              <w:t>47.712</w:t>
+              <w:t>47.7</w:t>
             </w:r>
           </w:p>
         </w:tc>
@@ -21037,7 +21045,7 @@
           </w:tcPr>
           <w:p>
             <w:r>
-              <w:t>3.92</w:t>
+              <w:t>3.9</w:t>
             </w:r>
           </w:p>
         </w:tc>
@@ -21062,7 +21070,7 @@
           </w:tcPr>
           <w:p>
             <w:r>
-              <w:t>30.62</w:t>
+              <w:t>30.6</w:t>
             </w:r>
           </w:p>
         </w:tc>
@@ -21074,7 +21082,7 @@
           </w:tcPr>
           <w:p>
             <w:r>
-              <w:t>36.64</w:t>
+              <w:t>36.6</w:t>
             </w:r>
           </w:p>
         </w:tc>
@@ -21086,7 +21094,7 @@
           </w:tcPr>
           <w:p>
             <w:r>
-              <w:t>25.123</w:t>
+              <w:t>25.1</w:t>
             </w:r>
           </w:p>
         </w:tc>
@@ -21098,7 +21106,7 @@
           </w:tcPr>
           <w:p>
             <w:r>
-              <w:t>47.244</w:t>
+              <w:t>47.2</w:t>
             </w:r>
           </w:p>
         </w:tc>
@@ -21147,7 +21155,7 @@
           </w:tcPr>
           <w:p>
             <w:r>
-              <w:t>17.46</w:t>
+              <w:t>17.4</w:t>
             </w:r>
           </w:p>
         </w:tc>
@@ -21171,7 +21179,7 @@
           </w:tcPr>
           <w:p>
             <w:r>
-              <w:t>72.34</w:t>
+              <w:t>72.3</w:t>
             </w:r>
           </w:p>
         </w:tc>
@@ -21183,7 +21191,7 @@
           </w:tcPr>
           <w:p>
             <w:r>
-              <w:t>47.119</w:t>
+              <w:t>47.1</w:t>
             </w:r>
           </w:p>
         </w:tc>
@@ -21195,7 +21203,7 @@
           </w:tcPr>
           <w:p>
             <w:r>
-              <w:t>74.265</w:t>
+              <w:t>74.2</w:t>
             </w:r>
           </w:p>
         </w:tc>
@@ -21231,7 +21239,7 @@
           </w:tcPr>
           <w:p>
             <w:r>
-              <w:t>29.16</w:t>
+              <w:t>29.1</w:t>
             </w:r>
           </w:p>
         </w:tc>
@@ -21280,7 +21288,7 @@
           </w:tcPr>
           <w:p>
             <w:r>
-              <w:t>47.119</w:t>
+              <w:t>47.1</w:t>
             </w:r>
           </w:p>
         </w:tc>
@@ -21292,7 +21300,7 @@
           </w:tcPr>
           <w:p>
             <w:r>
-              <w:t>73.819</w:t>
+              <w:t>73.8</w:t>
             </w:r>
           </w:p>
         </w:tc>
@@ -21328,7 +21336,7 @@
           </w:tcPr>
           <w:p>
             <w:r>
-              <w:t>29.16</w:t>
+              <w:t>29.1</w:t>
             </w:r>
           </w:p>
         </w:tc>
@@ -21341,7 +21349,7 @@
           </w:tcPr>
           <w:p>
             <w:r>
-              <w:t>0.92</w:t>
+              <w:t>0.9</w:t>
             </w:r>
           </w:p>
         </w:tc>
@@ -21365,7 +21373,7 @@
           </w:tcPr>
           <w:p>
             <w:r>
-              <w:t>77.52</w:t>
+              <w:t>77.5</w:t>
             </w:r>
           </w:p>
         </w:tc>
@@ -21377,7 +21385,7 @@
           </w:tcPr>
           <w:p>
             <w:r>
-              <w:t>47.119</w:t>
+              <w:t>47.1</w:t>
             </w:r>
           </w:p>
         </w:tc>
@@ -21389,7 +21397,7 @@
           </w:tcPr>
           <w:p>
             <w:r>
-              <w:t>74.342</w:t>
+              <w:t>74.3</w:t>
             </w:r>
           </w:p>
         </w:tc>
@@ -21426,7 +21434,7 @@
           </w:tcPr>
           <w:p>
             <w:r>
-              <w:t>29.16</w:t>
+              <w:t>29.1</w:t>
             </w:r>
           </w:p>
         </w:tc>
@@ -21438,7 +21446,7 @@
           </w:tcPr>
           <w:p>
             <w:r>
-              <w:t>0.32</w:t>
+              <w:t>0.3</w:t>
             </w:r>
           </w:p>
         </w:tc>
@@ -21462,7 +21470,7 @@
           </w:tcPr>
           <w:p>
             <w:r>
-              <w:t>77.42</w:t>
+              <w:t>77.4</w:t>
             </w:r>
           </w:p>
         </w:tc>
@@ -21474,7 +21482,7 @@
           </w:tcPr>
           <w:p>
             <w:r>
-              <w:t>47.119</w:t>
+              <w:t>47.1</w:t>
             </w:r>
           </w:p>
         </w:tc>
@@ -21486,7 +21494,7 @@
           </w:tcPr>
           <w:p>
             <w:r>
-              <w:t>74.488</w:t>
+              <w:t>74.4</w:t>
             </w:r>
           </w:p>
         </w:tc>
@@ -21523,7 +21531,7 @@
           </w:tcPr>
           <w:p>
             <w:r>
-              <w:t>29.16</w:t>
+              <w:t>29.1</w:t>
             </w:r>
           </w:p>
         </w:tc>
@@ -21535,7 +21543,7 @@
           </w:tcPr>
           <w:p>
             <w:r>
-              <w:t>0.45</w:t>
+              <w:t>0.4</w:t>
             </w:r>
           </w:p>
         </w:tc>
@@ -21559,7 +21567,7 @@
           </w:tcPr>
           <w:p>
             <w:r>
-              <w:t>77.91</w:t>
+              <w:t>77.9</w:t>
             </w:r>
           </w:p>
         </w:tc>
@@ -21571,7 +21579,7 @@
           </w:tcPr>
           <w:p>
             <w:r>
-              <w:t>47.119</w:t>
+              <w:t>47.1</w:t>
             </w:r>
           </w:p>
         </w:tc>
@@ -21583,7 +21591,7 @@
           </w:tcPr>
           <w:p>
             <w:r>
-              <w:t>73.864</w:t>
+              <w:t>73.8</w:t>
             </w:r>
           </w:p>
         </w:tc>
@@ -21620,7 +21628,7 @@
           </w:tcPr>
           <w:p>
             <w:r>
-              <w:t>29.16</w:t>
+              <w:t>29.1</w:t>
             </w:r>
           </w:p>
         </w:tc>
@@ -21656,7 +21664,7 @@
           </w:tcPr>
           <w:p>
             <w:r>
-              <w:t>77.51</w:t>
+              <w:t>77.5</w:t>
             </w:r>
           </w:p>
         </w:tc>
@@ -21668,7 +21676,7 @@
           </w:tcPr>
           <w:p>
             <w:r>
-              <w:t>47.119</w:t>
+              <w:t>47.1</w:t>
             </w:r>
           </w:p>
         </w:tc>
@@ -21680,7 +21688,7 @@
           </w:tcPr>
           <w:p>
             <w:r>
-              <w:t>73.997</w:t>
+              <w:t>73.9</w:t>
             </w:r>
           </w:p>
         </w:tc>
@@ -21717,7 +21725,7 @@
           </w:tcPr>
           <w:p>
             <w:r>
-              <w:t>29.16</w:t>
+              <w:t>29.1</w:t>
             </w:r>
           </w:p>
         </w:tc>
@@ -21729,7 +21737,7 @@
           </w:tcPr>
           <w:p>
             <w:r>
-              <w:t>0.17</w:t>
+              <w:t>0.2</w:t>
             </w:r>
           </w:p>
         </w:tc>
@@ -21753,7 +21761,7 @@
           </w:tcPr>
           <w:p>
             <w:r>
-              <w:t>77.52</w:t>
+              <w:t>77.5</w:t>
             </w:r>
           </w:p>
         </w:tc>
@@ -21765,7 +21773,7 @@
           </w:tcPr>
           <w:p>
             <w:r>
-              <w:t>47.119</w:t>
+              <w:t>47.1</w:t>
             </w:r>
           </w:p>
         </w:tc>
@@ -21777,7 +21785,7 @@
           </w:tcPr>
           <w:p>
             <w:r>
-              <w:t>74.979</w:t>
+              <w:t>74.9</w:t>
             </w:r>
           </w:p>
         </w:tc>
@@ -21820,7 +21828,7 @@
           </w:tcPr>
           <w:p>
             <w:r>
-              <w:t>0.42</w:t>
+              <w:t>0.4</w:t>
             </w:r>
           </w:p>
         </w:tc>
@@ -21835,7 +21843,10 @@
           </w:tcPr>
           <w:p>
             <w:r>
-              <w:t>1.84</w:t>
+              <w:t>1.</w:t>
+            </w:r>
+            <w:r>
+              <w:t>4</w:t>
             </w:r>
           </w:p>
         </w:tc>
@@ -21850,7 +21861,7 @@
           </w:tcPr>
           <w:p>
             <w:r>
-              <w:t>13.31</w:t>
+              <w:t>13.3</w:t>
             </w:r>
           </w:p>
         </w:tc>
@@ -21880,7 +21891,7 @@
           </w:tcPr>
           <w:p>
             <w:r>
-              <w:t>49.341</w:t>
+              <w:t>49.3</w:t>
             </w:r>
           </w:p>
         </w:tc>
@@ -21895,7 +21906,7 @@
           </w:tcPr>
           <w:p>
             <w:r>
-              <w:t>56.315</w:t>
+              <w:t>56.3</w:t>
             </w:r>
           </w:p>
         </w:tc>
@@ -21926,15 +21937,7 @@
       </w:r>
       <w:proofErr w:type="spellEnd"/>
       <w:r>
-        <w:t xml:space="preserve"> </w:t>
-      </w:r>
-      <w:proofErr w:type="spellStart"/>
-      <w:r>
-        <w:t>seq</w:t>
-      </w:r>
-      <w:proofErr w:type="spellEnd"/>
-      <w:r>
-        <w:t xml:space="preserve"> SNP 19:36234489</w:t>
+        <w:t xml:space="preserve"> seq SNP 19:36234489</w:t>
       </w:r>
       <w:r>
         <w:t xml:space="preserve">. </w:t>
@@ -22256,6 +22259,7 @@
   <w:style w:type="character" w:default="1" w:styleId="DefaultParagraphFont">
     <w:name w:val="Default Paragraph Font"/>
     <w:uiPriority w:val="1"/>
+    <w:semiHidden/>
     <w:unhideWhenUsed/>
   </w:style>
   <w:style w:type="table" w:default="1" w:styleId="TableNormal">
@@ -22502,6 +22506,7 @@
   <w:style w:type="character" w:default="1" w:styleId="DefaultParagraphFont">
     <w:name w:val="Default Paragraph Font"/>
     <w:uiPriority w:val="1"/>
+    <w:semiHidden/>
     <w:unhideWhenUsed/>
   </w:style>
   <w:style w:type="table" w:default="1" w:styleId="TableNormal">

</xml_diff>